<commit_message>
fixed resume typo, fix beach app heigh issue
</commit_message>
<xml_diff>
--- a/assets/danielle-frappier-resume.docx
+++ b/assets/danielle-frappier-resume.docx
@@ -715,7 +715,7 @@
                 <w:b w:val="1"/>
                 <w:rtl w:val="0"/>
               </w:rPr>
-              <w:t xml:space="preserve">Web Designer/Developer – ACIS Educational Tours (MAR 2013 – OCT 2017) </w:t>
+              <w:t xml:space="preserve">Web Designer/Developer – ACIS Educational Tours (MAR 2013 – OCT 2015) </w:t>
             </w:r>
           </w:p>
           <w:p>
@@ -2505,12 +2505,12 @@
                 <wp:inline distB="0" distT="0" distL="0" distR="0">
                   <wp:extent cx="164592" cy="164592"/>
                   <wp:effectExtent b="0" l="0" r="0" t="0"/>
-                  <wp:docPr id="106" name="image5.png"/>
+                  <wp:docPr id="106" name="image3.png"/>
                   <a:graphic>
                     <a:graphicData uri="http://schemas.openxmlformats.org/drawingml/2006/picture">
                       <pic:pic>
                         <pic:nvPicPr>
-                          <pic:cNvPr id="0" name="image5.png"/>
+                          <pic:cNvPr id="0" name="image3.png"/>
                           <pic:cNvPicPr preferRelativeResize="0"/>
                         </pic:nvPicPr>
                         <pic:blipFill>
@@ -2695,12 +2695,12 @@
                 <wp:inline distB="0" distT="0" distL="0" distR="0">
                   <wp:extent cx="164592" cy="164592"/>
                   <wp:effectExtent b="0" l="0" r="0" t="0"/>
-                  <wp:docPr id="105" name="image3.png"/>
+                  <wp:docPr id="105" name="image7.png"/>
                   <a:graphic>
                     <a:graphicData uri="http://schemas.openxmlformats.org/drawingml/2006/picture">
                       <pic:pic>
                         <pic:nvPicPr>
-                          <pic:cNvPr id="0" name="image3.png"/>
+                          <pic:cNvPr id="0" name="image7.png"/>
                           <pic:cNvPicPr preferRelativeResize="0"/>
                         </pic:nvPicPr>
                         <pic:blipFill>
@@ -2885,12 +2885,12 @@
                 <wp:inline distB="0" distT="0" distL="0" distR="0">
                   <wp:extent cx="164592" cy="164592"/>
                   <wp:effectExtent b="0" l="0" r="0" t="0"/>
-                  <wp:docPr id="108" name="image9.png"/>
+                  <wp:docPr id="108" name="image1.png"/>
                   <a:graphic>
                     <a:graphicData uri="http://schemas.openxmlformats.org/drawingml/2006/picture">
                       <pic:pic>
                         <pic:nvPicPr>
-                          <pic:cNvPr id="0" name="image9.png"/>
+                          <pic:cNvPr id="0" name="image1.png"/>
                           <pic:cNvPicPr preferRelativeResize="0"/>
                         </pic:nvPicPr>
                         <pic:blipFill>
@@ -6642,12 +6642,12 @@
                 <wp:extent cx="2668814" cy="3912326"/>
                 <wp:effectExtent b="0" l="0" r="0" t="0"/>
                 <wp:wrapNone/>
-                <wp:docPr id="102" name="image7.png"/>
+                <wp:docPr id="102" name="image9.png"/>
                 <a:graphic>
                   <a:graphicData uri="http://schemas.openxmlformats.org/drawingml/2006/picture">
                     <pic:pic>
                       <pic:nvPicPr>
-                        <pic:cNvPr id="0" name="image7.png"/>
+                        <pic:cNvPr id="0" name="image9.png"/>
                         <pic:cNvPicPr preferRelativeResize="0"/>
                       </pic:nvPicPr>
                       <pic:blipFill>
@@ -6998,12 +6998,12 @@
                 <wp:extent cx="2668270" cy="3912235"/>
                 <wp:effectExtent b="0" l="0" r="0" t="0"/>
                 <wp:wrapNone/>
-                <wp:docPr id="101" name="image6.png"/>
+                <wp:docPr id="101" name="image8.png"/>
                 <a:graphic>
                   <a:graphicData uri="http://schemas.openxmlformats.org/drawingml/2006/picture">
                     <pic:pic>
                       <pic:nvPicPr>
-                        <pic:cNvPr id="0" name="image6.png"/>
+                        <pic:cNvPr id="0" name="image8.png"/>
                         <pic:cNvPicPr preferRelativeResize="0"/>
                       </pic:nvPicPr>
                       <pic:blipFill>
@@ -7042,12 +7042,12 @@
             <wp:extent cx="182880" cy="182880"/>
             <wp:effectExtent b="0" l="0" r="0" t="0"/>
             <wp:wrapNone/>
-            <wp:docPr id="111" name="image2.png"/>
+            <wp:docPr id="111" name="image5.png"/>
             <a:graphic>
               <a:graphicData uri="http://schemas.openxmlformats.org/drawingml/2006/picture">
                 <pic:pic>
                   <pic:nvPicPr>
-                    <pic:cNvPr id="0" name="image2.png"/>
+                    <pic:cNvPr id="0" name="image5.png"/>
                     <pic:cNvPicPr preferRelativeResize="0"/>
                   </pic:nvPicPr>
                   <pic:blipFill>
@@ -7084,12 +7084,12 @@
             <wp:extent cx="168275" cy="168275"/>
             <wp:effectExtent b="0" l="0" r="0" t="0"/>
             <wp:wrapNone/>
-            <wp:docPr id="110" name="image10.png"/>
+            <wp:docPr id="110" name="image6.png"/>
             <a:graphic>
               <a:graphicData uri="http://schemas.openxmlformats.org/drawingml/2006/picture">
                 <pic:pic>
                   <pic:nvPicPr>
-                    <pic:cNvPr id="0" name="image10.png"/>
+                    <pic:cNvPr id="0" name="image6.png"/>
                     <pic:cNvPicPr preferRelativeResize="0"/>
                   </pic:nvPicPr>
                   <pic:blipFill>
@@ -7126,12 +7126,12 @@
             <wp:extent cx="313522" cy="313522"/>
             <wp:effectExtent b="0" l="0" r="0" t="0"/>
             <wp:wrapNone/>
-            <wp:docPr id="107" name="image1.png"/>
+            <wp:docPr id="107" name="image2.png"/>
             <a:graphic>
               <a:graphicData uri="http://schemas.openxmlformats.org/drawingml/2006/picture">
                 <pic:pic>
                   <pic:nvPicPr>
-                    <pic:cNvPr id="0" name="image1.png"/>
+                    <pic:cNvPr id="0" name="image2.png"/>
                     <pic:cNvPicPr preferRelativeResize="0"/>
                   </pic:nvPicPr>
                   <pic:blipFill>
@@ -7168,12 +7168,12 @@
             <wp:extent cx="313522" cy="313522"/>
             <wp:effectExtent b="0" l="0" r="0" t="0"/>
             <wp:wrapNone/>
-            <wp:docPr id="109" name="image1.png"/>
+            <wp:docPr id="109" name="image2.png"/>
             <a:graphic>
               <a:graphicData uri="http://schemas.openxmlformats.org/drawingml/2006/picture">
                 <pic:pic>
                   <pic:nvPicPr>
-                    <pic:cNvPr id="0" name="image1.png"/>
+                    <pic:cNvPr id="0" name="image2.png"/>
                     <pic:cNvPicPr preferRelativeResize="0"/>
                   </pic:nvPicPr>
                   <pic:blipFill>
@@ -7665,12 +7665,12 @@
                 <wp:extent cx="114186" cy="211455"/>
                 <wp:effectExtent b="0" l="0" r="0" t="0"/>
                 <wp:wrapNone/>
-                <wp:docPr id="103" name="image8.png"/>
+                <wp:docPr id="103" name="image10.png"/>
                 <a:graphic>
                   <a:graphicData uri="http://schemas.openxmlformats.org/drawingml/2006/picture">
                     <pic:pic>
                       <pic:nvPicPr>
-                        <pic:cNvPr id="0" name="image8.png"/>
+                        <pic:cNvPr id="0" name="image10.png"/>
                         <pic:cNvPicPr preferRelativeResize="0"/>
                       </pic:nvPicPr>
                       <pic:blipFill>
@@ -9342,7 +9342,7 @@
 
 <file path=customXML/item1.xml><?xml version="1.0" encoding="utf-8"?>
 <go:gDocsCustomXmlDataStorage xmlns:go="http://customooxmlschemas.google.com/" xmlns:r="http://schemas.openxmlformats.org/officeDocument/2006/relationships">
-  <go:docsCustomData xmlns:go="http://customooxmlschemas.google.com/" roundtripDataSignature="AMtx7mjXrBxvNzPaEzNAcUteCgMxzCxf7w==">AMUW2mX6rZH7+v0MTbizxYRvZJzNQ0bLzLwZFM9MqnZ1S7vly6xQTpmO/438s0MAbyM+uZ8YzXG9QZmrg1+mGxNkSeTJ+/Yju+V7UufCk47fhuOP3c3yVX4rml6YYWgqS6NkRFsiruQ8ToZ4sePDw15/iZjhz01L1g==</go:docsCustomData>
+  <go:docsCustomData xmlns:go="http://customooxmlschemas.google.com/" roundtripDataSignature="AMtx7mjXrBxvNzPaEzNAcUteCgMxzCxf7w==">AMUW2mXy1l2hGuIZyoc/yNFB6DDUC6eZy0SdHCr2x2wcwsYGioFjS4MHduG3dnfPtr83MJi9Fb602KXaobAs7Nr3V8erqR8e/qilz4Dzbo2rEF3YXnuX9idCxo2O6lrNTPsPiykN44Tv3F+vk6opFAaUZWmMGMB/8g==</go:docsCustomData>
 </go:gDocsCustomXmlDataStorage>
 </file>
 

</xml_diff>